<commit_message>
Edited the JAWS Troubleshooting Guide and added an additional section for advanced troubleshooting options. Further editing to be completed later.
</commit_message>
<xml_diff>
--- a/JAWS Troubleshooting Guide.docx
+++ b/JAWS Troubleshooting Guide.docx
@@ -57,7 +57,19 @@
         <w:rPr>
           <w:rFonts w:ascii="Times New Roman" w:hAnsi="Times New Roman"/>
         </w:rPr>
-        <w:t>you can try to fix it.</w:t>
+        <w:t xml:space="preserve">you can </w:t>
+      </w:r>
+      <w:r>
+        <w:rPr>
+          <w:rFonts w:ascii="Times New Roman" w:hAnsi="Times New Roman"/>
+        </w:rPr>
+        <w:t xml:space="preserve">use to </w:t>
+      </w:r>
+      <w:r>
+        <w:rPr>
+          <w:rFonts w:ascii="Times New Roman" w:hAnsi="Times New Roman"/>
+        </w:rPr>
+        <w:t>try to fix it.</w:t>
       </w:r>
     </w:p>
     <w:p>
@@ -83,6 +95,37 @@
           <w:rFonts w:ascii="Times New Roman" w:hAnsi="Times New Roman"/>
         </w:rPr>
         <w:t>.</w:t>
+      </w:r>
+      <w:r>
+        <w:rPr>
+          <w:rFonts w:ascii="Times New Roman" w:hAnsi="Times New Roman"/>
+        </w:rPr>
+        <w:t xml:space="preserve"> You can vis the Training Center at </w:t>
+      </w:r>
+      <w:hyperlink r:id="rId5" w:history="1">
+        <w:r>
+          <w:rPr>
+            <w:rStyle w:val="Hyperlink"/>
+            <w:rFonts w:ascii="Times New Roman" w:hAnsi="Times New Roman"/>
+            <w:b/>
+            <w:bCs/>
+          </w:rPr>
+          <w:t>www.freedomscientific.com/training</w:t>
+        </w:r>
+      </w:hyperlink>
+      <w:r>
+        <w:rPr>
+          <w:rFonts w:ascii="Times New Roman" w:hAnsi="Times New Roman"/>
+          <w:b/>
+          <w:bCs/>
+        </w:rPr>
+        <w:t xml:space="preserve"> </w:t>
+      </w:r>
+      <w:r>
+        <w:rPr>
+          <w:rFonts w:ascii="Times New Roman" w:hAnsi="Times New Roman"/>
+        </w:rPr>
+        <w:t>for more information.</w:t>
       </w:r>
     </w:p>
     <w:p>
@@ -164,7 +207,19 @@
         <w:rPr>
           <w:rFonts w:ascii="Times New Roman" w:hAnsi="Times New Roman"/>
         </w:rPr>
-        <w:t>Being able to isolate the issue is vital, and it will help you determine the next steps. To illustrate this, you would not immediately start uninstalling your JAWS software simply because it stopped announcing your heading levels.</w:t>
+        <w:t>Being able to isolate the issue is vital, and it will help you determine the next steps. To illustrate this, you would not immediately start uninstalling your JAWS software simply because it stopped announcing heading levels</w:t>
+      </w:r>
+      <w:r>
+        <w:rPr>
+          <w:rFonts w:ascii="Times New Roman" w:hAnsi="Times New Roman"/>
+        </w:rPr>
+        <w:t xml:space="preserve"> on webpages</w:t>
+      </w:r>
+      <w:r>
+        <w:rPr>
+          <w:rFonts w:ascii="Times New Roman" w:hAnsi="Times New Roman"/>
+        </w:rPr>
+        <w:t>.</w:t>
       </w:r>
     </w:p>
     <w:p>
@@ -318,7 +373,19 @@
         <w:rPr>
           <w:rFonts w:ascii="Times New Roman" w:hAnsi="Times New Roman"/>
         </w:rPr>
-        <w:t xml:space="preserve">JAWS has a feature that allows users to easily check if a setting could be the cause of an issue. To toggle default mode on and off, first press </w:t>
+        <w:t xml:space="preserve">JAWS has a feature that allows </w:t>
+      </w:r>
+      <w:r>
+        <w:rPr>
+          <w:rFonts w:ascii="Times New Roman" w:hAnsi="Times New Roman"/>
+        </w:rPr>
+        <w:t>you</w:t>
+      </w:r>
+      <w:r>
+        <w:rPr>
+          <w:rFonts w:ascii="Times New Roman" w:hAnsi="Times New Roman"/>
+        </w:rPr>
+        <w:t xml:space="preserve"> to easily check if a setting could be the cause of an issue. To toggle default mode on and off, first press </w:t>
       </w:r>
       <w:r>
         <w:rPr>
@@ -449,7 +516,33 @@
         <w:rPr>
           <w:rFonts w:ascii="Times New Roman" w:hAnsi="Times New Roman"/>
         </w:rPr>
-        <w:t>Do not press the OK button. Instead, press the spacebar, then type “/default” to finish the command. The proper formatting should be “jaws2025 /default” without quotes. Replace 2025 with your appropriate version.</w:t>
+        <w:t xml:space="preserve">Do not press the OK button. Instead, press the spacebar, then type “/default” to finish the command. The proper formatting should be </w:t>
+      </w:r>
+      <w:r>
+        <w:rPr>
+          <w:rFonts w:ascii="Times New Roman" w:hAnsi="Times New Roman"/>
+          <w:i/>
+          <w:iCs/>
+        </w:rPr>
+        <w:t>“jaws2025 /default”</w:t>
+      </w:r>
+      <w:r>
+        <w:rPr>
+          <w:rFonts w:ascii="Times New Roman" w:hAnsi="Times New Roman"/>
+        </w:rPr>
+        <w:t xml:space="preserve"> without quotes. Replace 2025 with your appropriate version</w:t>
+      </w:r>
+      <w:r>
+        <w:rPr>
+          <w:rFonts w:ascii="Times New Roman" w:hAnsi="Times New Roman"/>
+        </w:rPr>
+        <w:t>, if appropriate</w:t>
+      </w:r>
+      <w:r>
+        <w:rPr>
+          <w:rFonts w:ascii="Times New Roman" w:hAnsi="Times New Roman"/>
+        </w:rPr>
+        <w:t>.</w:t>
       </w:r>
     </w:p>
     <w:p>
@@ -581,7 +674,19 @@
         <w:rPr>
           <w:rFonts w:ascii="Times New Roman" w:hAnsi="Times New Roman"/>
         </w:rPr>
-        <w:t>If all of the above options have not resolved your issue, the next step is to determine is this problem is universal. That is, does the problem happen across screen reading programs? If so, this means that you will need to contact the application developer, such as if you’re using an in-house or proprietary software package.</w:t>
+        <w:t>If all of the above options have not resolved your issue, the next step is to determine i</w:t>
+      </w:r>
+      <w:r>
+        <w:rPr>
+          <w:rFonts w:ascii="Times New Roman" w:hAnsi="Times New Roman"/>
+        </w:rPr>
+        <w:t>f</w:t>
+      </w:r>
+      <w:r>
+        <w:rPr>
+          <w:rFonts w:ascii="Times New Roman" w:hAnsi="Times New Roman"/>
+        </w:rPr>
+        <w:t xml:space="preserve"> this problem is universal. That is, does the problem happen across screen reading programs? If so, this means that you will need to contact the application developer, such as if you’re using an in-house or proprietary software package.</w:t>
       </w:r>
     </w:p>
     <w:p>
@@ -681,7 +786,19 @@
         <w:rPr>
           <w:rFonts w:ascii="Times New Roman" w:hAnsi="Times New Roman"/>
         </w:rPr>
-        <w:t xml:space="preserve">If you are familiar with the Run dialog box, you can use this as a method to launch the software instead. The critical factor here is to ensure that JAWS is not running. If you can replicate the </w:t>
+        <w:t xml:space="preserve">If you are familiar with the Run dialog box, you can use </w:t>
+      </w:r>
+      <w:r>
+        <w:rPr>
+          <w:rFonts w:ascii="Times New Roman" w:hAnsi="Times New Roman"/>
+        </w:rPr>
+        <w:t>it</w:t>
+      </w:r>
+      <w:r>
+        <w:rPr>
+          <w:rFonts w:ascii="Times New Roman" w:hAnsi="Times New Roman"/>
+        </w:rPr>
+        <w:t xml:space="preserve"> as a method to launch the software instead. The critical factor is to ensure that JAWS is not running. If you can replicate the </w:t>
       </w:r>
       <w:r>
         <w:rPr>
@@ -694,7 +811,95 @@
         <w:rPr>
           <w:rFonts w:ascii="Times New Roman" w:hAnsi="Times New Roman"/>
         </w:rPr>
-        <w:t>, you will need to contact the app developer, as the program needs to be modified to comply with accessibility standards.</w:t>
+        <w:t>, you will need to contact the app developer, as the program needs to be modified to comply with accessibility standards</w:t>
+      </w:r>
+      <w:r>
+        <w:rPr>
+          <w:rFonts w:ascii="Times New Roman" w:hAnsi="Times New Roman"/>
+        </w:rPr>
+        <w:t>. Should a third-party screen reader behave normally, you may need to perform some advanced JAWS troubleshooting.</w:t>
+      </w:r>
+    </w:p>
+    <w:p>
+      <w:pPr>
+        <w:pStyle w:val="Heading1"/>
+      </w:pPr>
+      <w:r>
+        <w:t>Advanced Troubleshooting</w:t>
+      </w:r>
+    </w:p>
+    <w:p>
+      <w:pPr>
+        <w:rPr>
+          <w:rFonts w:ascii="Times New Roman" w:hAnsi="Times New Roman"/>
+        </w:rPr>
+      </w:pPr>
+      <w:r>
+        <w:rPr>
+          <w:rFonts w:ascii="Times New Roman" w:hAnsi="Times New Roman"/>
+        </w:rPr>
+        <w:t>While this guide will not cover the techniques for advanced troubleshooting of JAWS, it is important to understand the options that are available. This is particularly useful if you can isolate the problem you’re experiencing to JAWS alone. If none of the solutions provided are working, you may need</w:t>
+      </w:r>
+      <w:r>
+        <w:rPr>
+          <w:rFonts w:ascii="Times New Roman" w:hAnsi="Times New Roman"/>
+        </w:rPr>
+        <w:t xml:space="preserve"> to try one or all of the following:</w:t>
+      </w:r>
+    </w:p>
+    <w:p>
+      <w:pPr>
+        <w:pStyle w:val="ListParagraph"/>
+        <w:numPr>
+          <w:ilvl w:val="0"/>
+          <w:numId w:val="4"/>
+        </w:numPr>
+        <w:rPr>
+          <w:rFonts w:ascii="Times New Roman" w:hAnsi="Times New Roman"/>
+        </w:rPr>
+      </w:pPr>
+      <w:r>
+        <w:rPr>
+          <w:rFonts w:ascii="Times New Roman" w:hAnsi="Times New Roman"/>
+        </w:rPr>
+        <w:t>Repair JAWS: A JAWS repair requires that you run the installer package for your current version. Generally in these cases, it may be helpful to download and run the offline installer.</w:t>
+      </w:r>
+    </w:p>
+    <w:p>
+      <w:pPr>
+        <w:pStyle w:val="ListParagraph"/>
+        <w:numPr>
+          <w:ilvl w:val="0"/>
+          <w:numId w:val="4"/>
+        </w:numPr>
+        <w:rPr>
+          <w:rFonts w:ascii="Times New Roman" w:hAnsi="Times New Roman"/>
+        </w:rPr>
+      </w:pPr>
+      <w:r>
+        <w:rPr>
+          <w:rFonts w:ascii="Times New Roman" w:hAnsi="Times New Roman"/>
+        </w:rPr>
+        <w:t>Uninstall JAWS: If a JAWS repair doesn’t work, you can try uninstalling JAWS without removing shared components and user settings, and then reinstall it and test your issue. Should this not work, you will need to uninstall JAWS again and completely remove all of its components.</w:t>
+      </w:r>
+    </w:p>
+    <w:p>
+      <w:pPr>
+        <w:rPr>
+          <w:rFonts w:ascii="Times New Roman" w:hAnsi="Times New Roman"/>
+        </w:rPr>
+      </w:pPr>
+      <w:r>
+        <w:rPr>
+          <w:rFonts w:ascii="Times New Roman" w:hAnsi="Times New Roman"/>
+        </w:rPr>
+        <w:t xml:space="preserve">Many issues can be resolved using the more simple solutions. </w:t>
+      </w:r>
+      <w:r>
+        <w:rPr>
+          <w:rFonts w:ascii="Times New Roman" w:hAnsi="Times New Roman"/>
+        </w:rPr>
+        <w:t>However, if JAWS is repeatedly crashing, giving errors, or otherwise not behaving as expected, it could be due to a deeper problem.</w:t>
       </w:r>
     </w:p>
     <w:sectPr>
@@ -912,6 +1117,95 @@
     </w:lvl>
   </w:abstractNum>
   <w:abstractNum w:abstractNumId="2" w15:restartNumberingAfterBreak="0">
+    <w:nsid w:val="432652CD"/>
+    <w:multiLevelType w:val="hybridMultilevel"/>
+    <w:tmpl w:val="E8B05B80"/>
+    <w:lvl w:ilvl="0" w:tplc="0409000F">
+      <w:start w:val="1"/>
+      <w:numFmt w:val="decimal"/>
+      <w:lvlText w:val="%1."/>
+      <w:lvlJc w:val="left"/>
+      <w:pPr>
+        <w:ind w:left="720" w:hanging="360"/>
+      </w:pPr>
+      <w:rPr>
+        <w:rFonts w:hint="default"/>
+      </w:rPr>
+    </w:lvl>
+    <w:lvl w:ilvl="1" w:tplc="04090019" w:tentative="1">
+      <w:start w:val="1"/>
+      <w:numFmt w:val="lowerLetter"/>
+      <w:lvlText w:val="%2."/>
+      <w:lvlJc w:val="left"/>
+      <w:pPr>
+        <w:ind w:left="1440" w:hanging="360"/>
+      </w:pPr>
+    </w:lvl>
+    <w:lvl w:ilvl="2" w:tplc="0409001B" w:tentative="1">
+      <w:start w:val="1"/>
+      <w:numFmt w:val="lowerRoman"/>
+      <w:lvlText w:val="%3."/>
+      <w:lvlJc w:val="right"/>
+      <w:pPr>
+        <w:ind w:left="2160" w:hanging="180"/>
+      </w:pPr>
+    </w:lvl>
+    <w:lvl w:ilvl="3" w:tplc="0409000F" w:tentative="1">
+      <w:start w:val="1"/>
+      <w:numFmt w:val="decimal"/>
+      <w:lvlText w:val="%4."/>
+      <w:lvlJc w:val="left"/>
+      <w:pPr>
+        <w:ind w:left="2880" w:hanging="360"/>
+      </w:pPr>
+    </w:lvl>
+    <w:lvl w:ilvl="4" w:tplc="04090019" w:tentative="1">
+      <w:start w:val="1"/>
+      <w:numFmt w:val="lowerLetter"/>
+      <w:lvlText w:val="%5."/>
+      <w:lvlJc w:val="left"/>
+      <w:pPr>
+        <w:ind w:left="3600" w:hanging="360"/>
+      </w:pPr>
+    </w:lvl>
+    <w:lvl w:ilvl="5" w:tplc="0409001B" w:tentative="1">
+      <w:start w:val="1"/>
+      <w:numFmt w:val="lowerRoman"/>
+      <w:lvlText w:val="%6."/>
+      <w:lvlJc w:val="right"/>
+      <w:pPr>
+        <w:ind w:left="4320" w:hanging="180"/>
+      </w:pPr>
+    </w:lvl>
+    <w:lvl w:ilvl="6" w:tplc="0409000F" w:tentative="1">
+      <w:start w:val="1"/>
+      <w:numFmt w:val="decimal"/>
+      <w:lvlText w:val="%7."/>
+      <w:lvlJc w:val="left"/>
+      <w:pPr>
+        <w:ind w:left="5040" w:hanging="360"/>
+      </w:pPr>
+    </w:lvl>
+    <w:lvl w:ilvl="7" w:tplc="04090019" w:tentative="1">
+      <w:start w:val="1"/>
+      <w:numFmt w:val="lowerLetter"/>
+      <w:lvlText w:val="%8."/>
+      <w:lvlJc w:val="left"/>
+      <w:pPr>
+        <w:ind w:left="5760" w:hanging="360"/>
+      </w:pPr>
+    </w:lvl>
+    <w:lvl w:ilvl="8" w:tplc="0409001B" w:tentative="1">
+      <w:start w:val="1"/>
+      <w:numFmt w:val="lowerRoman"/>
+      <w:lvlText w:val="%9."/>
+      <w:lvlJc w:val="right"/>
+      <w:pPr>
+        <w:ind w:left="6480" w:hanging="180"/>
+      </w:pPr>
+    </w:lvl>
+  </w:abstractNum>
+  <w:abstractNum w:abstractNumId="3" w15:restartNumberingAfterBreak="0">
     <w:nsid w:val="5F7B414D"/>
     <w:multiLevelType w:val="hybridMultilevel"/>
     <w:tmpl w:val="29B08FBE"/>
@@ -1007,6 +1301,9 @@
     <w:abstractNumId w:val="1"/>
   </w:num>
   <w:num w:numId="3" w16cid:durableId="855734224">
+    <w:abstractNumId w:val="3"/>
+  </w:num>
+  <w:num w:numId="4" w16cid:durableId="1613123358">
     <w:abstractNumId w:val="2"/>
   </w:num>
 </w:numbering>
@@ -1929,6 +2226,29 @@
       <w:spacing w:val="5"/>
     </w:rPr>
   </w:style>
+  <w:style w:type="character" w:styleId="Hyperlink">
+    <w:name w:val="Hyperlink"/>
+    <w:basedOn w:val="DefaultParagraphFont"/>
+    <w:uiPriority w:val="99"/>
+    <w:unhideWhenUsed/>
+    <w:rsid w:val="00536DF3"/>
+    <w:rPr>
+      <w:color w:val="467886" w:themeColor="hyperlink"/>
+      <w:u w:val="single"/>
+    </w:rPr>
+  </w:style>
+  <w:style w:type="character" w:styleId="UnresolvedMention">
+    <w:name w:val="Unresolved Mention"/>
+    <w:basedOn w:val="DefaultParagraphFont"/>
+    <w:uiPriority w:val="99"/>
+    <w:semiHidden/>
+    <w:unhideWhenUsed/>
+    <w:rsid w:val="00536DF3"/>
+    <w:rPr>
+      <w:color w:val="605E5C"/>
+      <w:shd w:val="clear" w:color="auto" w:fill="E1DFDD"/>
+    </w:rPr>
+  </w:style>
 </w:styles>
 </file>
 

</xml_diff>

<commit_message>
Completed the JAWS Troubleshooting Guide document. Edited the document for readability and added a table of contents.
</commit_message>
<xml_diff>
--- a/JAWS Troubleshooting Guide.docx
+++ b/JAWS Troubleshooting Guide.docx
@@ -17,11 +17,828 @@
     </w:p>
     <w:p>
       <w:pPr>
+        <w:rPr>
+          <w:rFonts w:ascii="Times New Roman" w:hAnsi="Times New Roman"/>
+        </w:rPr>
+      </w:pPr>
+    </w:p>
+    <w:sdt>
+      <w:sdtPr>
+        <w:id w:val="1990674496"/>
+        <w:docPartObj>
+          <w:docPartGallery w:val="Table of Contents"/>
+          <w:docPartUnique/>
+        </w:docPartObj>
+      </w:sdtPr>
+      <w:sdtEndPr>
+        <w:rPr>
+          <w:rFonts w:asciiTheme="minorHAnsi" w:eastAsiaTheme="minorHAnsi" w:hAnsiTheme="minorHAnsi" w:cstheme="minorBidi"/>
+          <w:b/>
+          <w:bCs/>
+          <w:noProof/>
+          <w:color w:val="auto"/>
+          <w:kern w:val="2"/>
+          <w:sz w:val="24"/>
+          <w:szCs w:val="24"/>
+          <w14:ligatures w14:val="standardContextual"/>
+        </w:rPr>
+      </w:sdtEndPr>
+      <w:sdtContent>
+        <w:p>
+          <w:pPr>
+            <w:pStyle w:val="TOCHeading"/>
+          </w:pPr>
+          <w:r>
+            <w:t>Contents</w:t>
+          </w:r>
+        </w:p>
+        <w:p>
+          <w:pPr>
+            <w:pStyle w:val="TOC1"/>
+            <w:tabs>
+              <w:tab w:val="right" w:leader="dot" w:pos="9350"/>
+            </w:tabs>
+            <w:rPr>
+              <w:noProof/>
+            </w:rPr>
+          </w:pPr>
+          <w:r>
+            <w:fldChar w:fldCharType="begin"/>
+          </w:r>
+          <w:r>
+            <w:instrText xml:space="preserve"> TOC \o "1-3" \h \z \u </w:instrText>
+          </w:r>
+          <w:r>
+            <w:fldChar w:fldCharType="separate"/>
+          </w:r>
+          <w:hyperlink w:anchor="_Toc199674859" w:history="1">
+            <w:r>
+              <w:rPr>
+                <w:rStyle w:val="Hyperlink"/>
+                <w:noProof/>
+              </w:rPr>
+              <w:t>Introduction</w:t>
+            </w:r>
+            <w:r>
+              <w:rPr>
+                <w:rStyle w:val="Hyperlink"/>
+                <w:noProof/>
+              </w:rPr>
+              <w:tab/>
+            </w:r>
+            <w:r>
+              <w:rPr>
+                <w:noProof/>
+                <w:webHidden/>
+              </w:rPr>
+              <w:fldChar w:fldCharType="begin"/>
+            </w:r>
+            <w:r>
+              <w:rPr>
+                <w:noProof/>
+                <w:webHidden/>
+              </w:rPr>
+              <w:instrText xml:space="preserve"> PAGEREF _Toc199674859 \h </w:instrText>
+            </w:r>
+            <w:r>
+              <w:rPr>
+                <w:noProof/>
+                <w:webHidden/>
+              </w:rPr>
+            </w:r>
+            <w:r>
+              <w:rPr>
+                <w:noProof/>
+                <w:webHidden/>
+              </w:rPr>
+              <w:fldChar w:fldCharType="separate"/>
+            </w:r>
+            <w:r>
+              <w:rPr>
+                <w:noProof/>
+                <w:webHidden/>
+              </w:rPr>
+              <w:t>1</w:t>
+            </w:r>
+            <w:r>
+              <w:rPr>
+                <w:noProof/>
+                <w:webHidden/>
+              </w:rPr>
+              <w:fldChar w:fldCharType="end"/>
+            </w:r>
+          </w:hyperlink>
+        </w:p>
+        <w:p>
+          <w:pPr>
+            <w:pStyle w:val="TOC1"/>
+            <w:tabs>
+              <w:tab w:val="right" w:leader="dot" w:pos="9350"/>
+            </w:tabs>
+            <w:rPr>
+              <w:noProof/>
+            </w:rPr>
+          </w:pPr>
+          <w:hyperlink w:anchor="_Toc199674860" w:history="1">
+            <w:r>
+              <w:rPr>
+                <w:rStyle w:val="Hyperlink"/>
+                <w:noProof/>
+              </w:rPr>
+              <w:t>Effective Troubleshooting Techniques</w:t>
+            </w:r>
+            <w:r>
+              <w:rPr>
+                <w:noProof/>
+                <w:webHidden/>
+              </w:rPr>
+              <w:tab/>
+            </w:r>
+            <w:r>
+              <w:rPr>
+                <w:noProof/>
+                <w:webHidden/>
+              </w:rPr>
+              <w:fldChar w:fldCharType="begin"/>
+            </w:r>
+            <w:r>
+              <w:rPr>
+                <w:noProof/>
+                <w:webHidden/>
+              </w:rPr>
+              <w:instrText xml:space="preserve"> PAGEREF _Toc199674860 \h </w:instrText>
+            </w:r>
+            <w:r>
+              <w:rPr>
+                <w:noProof/>
+                <w:webHidden/>
+              </w:rPr>
+            </w:r>
+            <w:r>
+              <w:rPr>
+                <w:noProof/>
+                <w:webHidden/>
+              </w:rPr>
+              <w:fldChar w:fldCharType="separate"/>
+            </w:r>
+            <w:r>
+              <w:rPr>
+                <w:noProof/>
+                <w:webHidden/>
+              </w:rPr>
+              <w:t>1</w:t>
+            </w:r>
+            <w:r>
+              <w:rPr>
+                <w:noProof/>
+                <w:webHidden/>
+              </w:rPr>
+              <w:fldChar w:fldCharType="end"/>
+            </w:r>
+          </w:hyperlink>
+        </w:p>
+        <w:p>
+          <w:pPr>
+            <w:pStyle w:val="TOC1"/>
+            <w:tabs>
+              <w:tab w:val="right" w:leader="dot" w:pos="9350"/>
+            </w:tabs>
+            <w:rPr>
+              <w:noProof/>
+            </w:rPr>
+          </w:pPr>
+          <w:hyperlink w:anchor="_Toc199674861" w:history="1">
+            <w:r>
+              <w:rPr>
+                <w:rStyle w:val="Hyperlink"/>
+                <w:noProof/>
+              </w:rPr>
+              <w:t>General JAWS Troubleshooting</w:t>
+            </w:r>
+            <w:r>
+              <w:rPr>
+                <w:noProof/>
+                <w:webHidden/>
+              </w:rPr>
+              <w:tab/>
+            </w:r>
+            <w:r>
+              <w:rPr>
+                <w:noProof/>
+                <w:webHidden/>
+              </w:rPr>
+              <w:fldChar w:fldCharType="begin"/>
+            </w:r>
+            <w:r>
+              <w:rPr>
+                <w:noProof/>
+                <w:webHidden/>
+              </w:rPr>
+              <w:instrText xml:space="preserve"> PAGEREF _Toc199674861 \h </w:instrText>
+            </w:r>
+            <w:r>
+              <w:rPr>
+                <w:noProof/>
+                <w:webHidden/>
+              </w:rPr>
+            </w:r>
+            <w:r>
+              <w:rPr>
+                <w:noProof/>
+                <w:webHidden/>
+              </w:rPr>
+              <w:fldChar w:fldCharType="separate"/>
+            </w:r>
+            <w:r>
+              <w:rPr>
+                <w:noProof/>
+                <w:webHidden/>
+              </w:rPr>
+              <w:t>2</w:t>
+            </w:r>
+            <w:r>
+              <w:rPr>
+                <w:noProof/>
+                <w:webHidden/>
+              </w:rPr>
+              <w:fldChar w:fldCharType="end"/>
+            </w:r>
+          </w:hyperlink>
+        </w:p>
+        <w:p>
+          <w:pPr>
+            <w:pStyle w:val="TOC2"/>
+            <w:tabs>
+              <w:tab w:val="left" w:pos="720"/>
+              <w:tab w:val="right" w:leader="dot" w:pos="9350"/>
+            </w:tabs>
+            <w:rPr>
+              <w:noProof/>
+            </w:rPr>
+          </w:pPr>
+          <w:hyperlink w:anchor="_Toc199674862" w:history="1">
+            <w:r>
+              <w:rPr>
+                <w:rStyle w:val="Hyperlink"/>
+                <w:noProof/>
+              </w:rPr>
+              <w:t>1.</w:t>
+            </w:r>
+            <w:r>
+              <w:rPr>
+                <w:noProof/>
+              </w:rPr>
+              <w:tab/>
+            </w:r>
+            <w:r>
+              <w:rPr>
+                <w:rStyle w:val="Hyperlink"/>
+                <w:noProof/>
+              </w:rPr>
+              <w:t>Make sure the window is maximized.</w:t>
+            </w:r>
+            <w:r>
+              <w:rPr>
+                <w:noProof/>
+                <w:webHidden/>
+              </w:rPr>
+              <w:tab/>
+            </w:r>
+            <w:r>
+              <w:rPr>
+                <w:noProof/>
+                <w:webHidden/>
+              </w:rPr>
+              <w:fldChar w:fldCharType="begin"/>
+            </w:r>
+            <w:r>
+              <w:rPr>
+                <w:noProof/>
+                <w:webHidden/>
+              </w:rPr>
+              <w:instrText xml:space="preserve"> PAGEREF _Toc199674862 \h </w:instrText>
+            </w:r>
+            <w:r>
+              <w:rPr>
+                <w:noProof/>
+                <w:webHidden/>
+              </w:rPr>
+            </w:r>
+            <w:r>
+              <w:rPr>
+                <w:noProof/>
+                <w:webHidden/>
+              </w:rPr>
+              <w:fldChar w:fldCharType="separate"/>
+            </w:r>
+            <w:r>
+              <w:rPr>
+                <w:noProof/>
+                <w:webHidden/>
+              </w:rPr>
+              <w:t>2</w:t>
+            </w:r>
+            <w:r>
+              <w:rPr>
+                <w:noProof/>
+                <w:webHidden/>
+              </w:rPr>
+              <w:fldChar w:fldCharType="end"/>
+            </w:r>
+          </w:hyperlink>
+        </w:p>
+        <w:p>
+          <w:pPr>
+            <w:pStyle w:val="TOC2"/>
+            <w:tabs>
+              <w:tab w:val="left" w:pos="720"/>
+              <w:tab w:val="right" w:leader="dot" w:pos="9350"/>
+            </w:tabs>
+            <w:rPr>
+              <w:noProof/>
+            </w:rPr>
+          </w:pPr>
+          <w:hyperlink w:anchor="_Toc199674863" w:history="1">
+            <w:r>
+              <w:rPr>
+                <w:rStyle w:val="Hyperlink"/>
+                <w:noProof/>
+              </w:rPr>
+              <w:t>2.</w:t>
+            </w:r>
+            <w:r>
+              <w:rPr>
+                <w:noProof/>
+              </w:rPr>
+              <w:tab/>
+            </w:r>
+            <w:r>
+              <w:rPr>
+                <w:rStyle w:val="Hyperlink"/>
+                <w:noProof/>
+              </w:rPr>
+              <w:t>Use the default mode option.</w:t>
+            </w:r>
+            <w:r>
+              <w:rPr>
+                <w:noProof/>
+                <w:webHidden/>
+              </w:rPr>
+              <w:tab/>
+            </w:r>
+            <w:r>
+              <w:rPr>
+                <w:noProof/>
+                <w:webHidden/>
+              </w:rPr>
+              <w:fldChar w:fldCharType="begin"/>
+            </w:r>
+            <w:r>
+              <w:rPr>
+                <w:noProof/>
+                <w:webHidden/>
+              </w:rPr>
+              <w:instrText xml:space="preserve"> PAGEREF _Toc199674863 \h </w:instrText>
+            </w:r>
+            <w:r>
+              <w:rPr>
+                <w:noProof/>
+                <w:webHidden/>
+              </w:rPr>
+            </w:r>
+            <w:r>
+              <w:rPr>
+                <w:noProof/>
+                <w:webHidden/>
+              </w:rPr>
+              <w:fldChar w:fldCharType="separate"/>
+            </w:r>
+            <w:r>
+              <w:rPr>
+                <w:noProof/>
+                <w:webHidden/>
+              </w:rPr>
+              <w:t>2</w:t>
+            </w:r>
+            <w:r>
+              <w:rPr>
+                <w:noProof/>
+                <w:webHidden/>
+              </w:rPr>
+              <w:fldChar w:fldCharType="end"/>
+            </w:r>
+          </w:hyperlink>
+        </w:p>
+        <w:p>
+          <w:pPr>
+            <w:pStyle w:val="TOC2"/>
+            <w:tabs>
+              <w:tab w:val="left" w:pos="720"/>
+              <w:tab w:val="right" w:leader="dot" w:pos="9350"/>
+            </w:tabs>
+            <w:rPr>
+              <w:noProof/>
+            </w:rPr>
+          </w:pPr>
+          <w:hyperlink w:anchor="_Toc199674864" w:history="1">
+            <w:r>
+              <w:rPr>
+                <w:rStyle w:val="Hyperlink"/>
+                <w:noProof/>
+              </w:rPr>
+              <w:t>3.</w:t>
+            </w:r>
+            <w:r>
+              <w:rPr>
+                <w:noProof/>
+              </w:rPr>
+              <w:tab/>
+            </w:r>
+            <w:r>
+              <w:rPr>
+                <w:rStyle w:val="Hyperlink"/>
+                <w:noProof/>
+              </w:rPr>
+              <w:t>Use the default switch.</w:t>
+            </w:r>
+            <w:r>
+              <w:rPr>
+                <w:noProof/>
+                <w:webHidden/>
+              </w:rPr>
+              <w:tab/>
+            </w:r>
+            <w:r>
+              <w:rPr>
+                <w:noProof/>
+                <w:webHidden/>
+              </w:rPr>
+              <w:fldChar w:fldCharType="begin"/>
+            </w:r>
+            <w:r>
+              <w:rPr>
+                <w:noProof/>
+                <w:webHidden/>
+              </w:rPr>
+              <w:instrText xml:space="preserve"> PAGEREF _Toc199674864 \h </w:instrText>
+            </w:r>
+            <w:r>
+              <w:rPr>
+                <w:noProof/>
+                <w:webHidden/>
+              </w:rPr>
+            </w:r>
+            <w:r>
+              <w:rPr>
+                <w:noProof/>
+                <w:webHidden/>
+              </w:rPr>
+              <w:fldChar w:fldCharType="separate"/>
+            </w:r>
+            <w:r>
+              <w:rPr>
+                <w:noProof/>
+                <w:webHidden/>
+              </w:rPr>
+              <w:t>2</w:t>
+            </w:r>
+            <w:r>
+              <w:rPr>
+                <w:noProof/>
+                <w:webHidden/>
+              </w:rPr>
+              <w:fldChar w:fldCharType="end"/>
+            </w:r>
+          </w:hyperlink>
+        </w:p>
+        <w:p>
+          <w:pPr>
+            <w:pStyle w:val="TOC2"/>
+            <w:tabs>
+              <w:tab w:val="left" w:pos="720"/>
+              <w:tab w:val="right" w:leader="dot" w:pos="9350"/>
+            </w:tabs>
+            <w:rPr>
+              <w:noProof/>
+            </w:rPr>
+          </w:pPr>
+          <w:hyperlink w:anchor="_Toc199674865" w:history="1">
+            <w:r>
+              <w:rPr>
+                <w:rStyle w:val="Hyperlink"/>
+                <w:noProof/>
+              </w:rPr>
+              <w:t>4.</w:t>
+            </w:r>
+            <w:r>
+              <w:rPr>
+                <w:noProof/>
+              </w:rPr>
+              <w:tab/>
+            </w:r>
+            <w:r>
+              <w:rPr>
+                <w:rStyle w:val="Hyperlink"/>
+                <w:noProof/>
+              </w:rPr>
+              <w:t>Check the Manage Application Settings dialog.</w:t>
+            </w:r>
+            <w:r>
+              <w:rPr>
+                <w:noProof/>
+                <w:webHidden/>
+              </w:rPr>
+              <w:tab/>
+            </w:r>
+            <w:r>
+              <w:rPr>
+                <w:noProof/>
+                <w:webHidden/>
+              </w:rPr>
+              <w:fldChar w:fldCharType="begin"/>
+            </w:r>
+            <w:r>
+              <w:rPr>
+                <w:noProof/>
+                <w:webHidden/>
+              </w:rPr>
+              <w:instrText xml:space="preserve"> PAGEREF _Toc199674865 \h </w:instrText>
+            </w:r>
+            <w:r>
+              <w:rPr>
+                <w:noProof/>
+                <w:webHidden/>
+              </w:rPr>
+            </w:r>
+            <w:r>
+              <w:rPr>
+                <w:noProof/>
+                <w:webHidden/>
+              </w:rPr>
+              <w:fldChar w:fldCharType="separate"/>
+            </w:r>
+            <w:r>
+              <w:rPr>
+                <w:noProof/>
+                <w:webHidden/>
+              </w:rPr>
+              <w:t>3</w:t>
+            </w:r>
+            <w:r>
+              <w:rPr>
+                <w:noProof/>
+                <w:webHidden/>
+              </w:rPr>
+              <w:fldChar w:fldCharType="end"/>
+            </w:r>
+          </w:hyperlink>
+        </w:p>
+        <w:p>
+          <w:pPr>
+            <w:pStyle w:val="TOC2"/>
+            <w:tabs>
+              <w:tab w:val="left" w:pos="720"/>
+              <w:tab w:val="right" w:leader="dot" w:pos="9350"/>
+            </w:tabs>
+            <w:rPr>
+              <w:noProof/>
+            </w:rPr>
+          </w:pPr>
+          <w:hyperlink w:anchor="_Toc199674866" w:history="1">
+            <w:r>
+              <w:rPr>
+                <w:rStyle w:val="Hyperlink"/>
+                <w:noProof/>
+              </w:rPr>
+              <w:t>5.</w:t>
+            </w:r>
+            <w:r>
+              <w:rPr>
+                <w:noProof/>
+              </w:rPr>
+              <w:tab/>
+            </w:r>
+            <w:r>
+              <w:rPr>
+                <w:rStyle w:val="Hyperlink"/>
+                <w:noProof/>
+              </w:rPr>
+              <w:t>Test with a secondary screen reader.</w:t>
+            </w:r>
+            <w:r>
+              <w:rPr>
+                <w:noProof/>
+                <w:webHidden/>
+              </w:rPr>
+              <w:tab/>
+            </w:r>
+            <w:r>
+              <w:rPr>
+                <w:noProof/>
+                <w:webHidden/>
+              </w:rPr>
+              <w:fldChar w:fldCharType="begin"/>
+            </w:r>
+            <w:r>
+              <w:rPr>
+                <w:noProof/>
+                <w:webHidden/>
+              </w:rPr>
+              <w:instrText xml:space="preserve"> PAGEREF _Toc199674866 \h </w:instrText>
+            </w:r>
+            <w:r>
+              <w:rPr>
+                <w:noProof/>
+                <w:webHidden/>
+              </w:rPr>
+            </w:r>
+            <w:r>
+              <w:rPr>
+                <w:noProof/>
+                <w:webHidden/>
+              </w:rPr>
+              <w:fldChar w:fldCharType="separate"/>
+            </w:r>
+            <w:r>
+              <w:rPr>
+                <w:noProof/>
+                <w:webHidden/>
+              </w:rPr>
+              <w:t>3</w:t>
+            </w:r>
+            <w:r>
+              <w:rPr>
+                <w:noProof/>
+                <w:webHidden/>
+              </w:rPr>
+              <w:fldChar w:fldCharType="end"/>
+            </w:r>
+          </w:hyperlink>
+        </w:p>
+        <w:p>
+          <w:pPr>
+            <w:pStyle w:val="TOC1"/>
+            <w:tabs>
+              <w:tab w:val="right" w:leader="dot" w:pos="9350"/>
+            </w:tabs>
+            <w:rPr>
+              <w:noProof/>
+            </w:rPr>
+          </w:pPr>
+          <w:hyperlink w:anchor="_Toc199674867" w:history="1">
+            <w:r>
+              <w:rPr>
+                <w:rStyle w:val="Hyperlink"/>
+                <w:noProof/>
+              </w:rPr>
+              <w:t>Advanced Troubleshooting</w:t>
+            </w:r>
+            <w:r>
+              <w:rPr>
+                <w:noProof/>
+                <w:webHidden/>
+              </w:rPr>
+              <w:tab/>
+            </w:r>
+            <w:r>
+              <w:rPr>
+                <w:noProof/>
+                <w:webHidden/>
+              </w:rPr>
+              <w:fldChar w:fldCharType="begin"/>
+            </w:r>
+            <w:r>
+              <w:rPr>
+                <w:noProof/>
+                <w:webHidden/>
+              </w:rPr>
+              <w:instrText xml:space="preserve"> PAGEREF _Toc199674867 \h </w:instrText>
+            </w:r>
+            <w:r>
+              <w:rPr>
+                <w:noProof/>
+                <w:webHidden/>
+              </w:rPr>
+            </w:r>
+            <w:r>
+              <w:rPr>
+                <w:noProof/>
+                <w:webHidden/>
+              </w:rPr>
+              <w:fldChar w:fldCharType="separate"/>
+            </w:r>
+            <w:r>
+              <w:rPr>
+                <w:noProof/>
+                <w:webHidden/>
+              </w:rPr>
+              <w:t>4</w:t>
+            </w:r>
+            <w:r>
+              <w:rPr>
+                <w:noProof/>
+                <w:webHidden/>
+              </w:rPr>
+              <w:fldChar w:fldCharType="end"/>
+            </w:r>
+          </w:hyperlink>
+        </w:p>
+        <w:p>
+          <w:pPr>
+            <w:pStyle w:val="TOC1"/>
+            <w:tabs>
+              <w:tab w:val="right" w:leader="dot" w:pos="9350"/>
+            </w:tabs>
+            <w:rPr>
+              <w:noProof/>
+            </w:rPr>
+          </w:pPr>
+          <w:hyperlink w:anchor="_Toc199674868" w:history="1">
+            <w:r>
+              <w:rPr>
+                <w:rStyle w:val="Hyperlink"/>
+                <w:noProof/>
+              </w:rPr>
+              <w:t>Conclusion</w:t>
+            </w:r>
+            <w:r>
+              <w:rPr>
+                <w:noProof/>
+                <w:webHidden/>
+              </w:rPr>
+              <w:tab/>
+            </w:r>
+            <w:r>
+              <w:rPr>
+                <w:noProof/>
+                <w:webHidden/>
+              </w:rPr>
+              <w:fldChar w:fldCharType="begin"/>
+            </w:r>
+            <w:r>
+              <w:rPr>
+                <w:noProof/>
+                <w:webHidden/>
+              </w:rPr>
+              <w:instrText xml:space="preserve"> PAGEREF _Toc199674868 \h </w:instrText>
+            </w:r>
+            <w:r>
+              <w:rPr>
+                <w:noProof/>
+                <w:webHidden/>
+              </w:rPr>
+            </w:r>
+            <w:r>
+              <w:rPr>
+                <w:noProof/>
+                <w:webHidden/>
+              </w:rPr>
+              <w:fldChar w:fldCharType="separate"/>
+            </w:r>
+            <w:r>
+              <w:rPr>
+                <w:noProof/>
+                <w:webHidden/>
+              </w:rPr>
+              <w:t>4</w:t>
+            </w:r>
+            <w:r>
+              <w:rPr>
+                <w:noProof/>
+                <w:webHidden/>
+              </w:rPr>
+              <w:fldChar w:fldCharType="end"/>
+            </w:r>
+          </w:hyperlink>
+        </w:p>
+        <w:p>
+          <w:r>
+            <w:rPr>
+              <w:b/>
+              <w:bCs/>
+              <w:noProof/>
+            </w:rPr>
+            <w:fldChar w:fldCharType="end"/>
+          </w:r>
+        </w:p>
+      </w:sdtContent>
+    </w:sdt>
+    <w:p>
+      <w:pPr>
+        <w:rPr>
+          <w:rFonts w:ascii="Times New Roman" w:hAnsi="Times New Roman"/>
+        </w:rPr>
+      </w:pPr>
+    </w:p>
+    <w:p>
+      <w:pPr>
         <w:pStyle w:val="Heading1"/>
       </w:pPr>
+      <w:bookmarkStart w:id="0" w:name="_Toc199674859"/>
       <w:r>
         <w:t>Introduction</w:t>
       </w:r>
+      <w:bookmarkEnd w:id="0"/>
     </w:p>
     <w:p>
       <w:pPr>
@@ -39,13 +856,13 @@
         <w:rPr>
           <w:rFonts w:ascii="Times New Roman" w:hAnsi="Times New Roman"/>
         </w:rPr>
-        <w:t xml:space="preserve"> like you’re used to</w:t>
-      </w:r>
-      <w:r>
-        <w:rPr>
-          <w:rFonts w:ascii="Times New Roman" w:hAnsi="Times New Roman"/>
-        </w:rPr>
-        <w:t xml:space="preserve">? Is the software behaving in an unusual way, or is it crashing altogether? This guide will explore some of the most common issues JAWS users may face, and will cover simple solutions </w:t>
+        <w:t xml:space="preserve"> as expected</w:t>
+      </w:r>
+      <w:r>
+        <w:rPr>
+          <w:rFonts w:ascii="Times New Roman" w:hAnsi="Times New Roman"/>
+        </w:rPr>
+        <w:t xml:space="preserve">? Is the software crashing? This guide will explore some of the most common issues JAWS users may face, and will cover simple solutions </w:t>
       </w:r>
       <w:r>
         <w:rPr>
@@ -81,8 +898,16 @@
       <w:r>
         <w:rPr>
           <w:rFonts w:ascii="Times New Roman" w:hAnsi="Times New Roman"/>
-        </w:rPr>
-        <w:t xml:space="preserve">DISCLAIMOR: While this guide will provide some basic troubleshooting options, it is not a replacement for the official documentation provided by the Vispero Training Team, including the free webinars covering this and many other </w:t>
+          <w:i/>
+          <w:iCs/>
+        </w:rPr>
+        <w:t>Disclaimer</w:t>
+      </w:r>
+      <w:r>
+        <w:rPr>
+          <w:rFonts w:ascii="Times New Roman" w:hAnsi="Times New Roman"/>
+        </w:rPr>
+        <w:t xml:space="preserve">: While this guide will provide some basic troubleshooting options, it is not a replacement for the official documentation provided by the Vispero Training Team, including the free webinars covering this and many other </w:t>
       </w:r>
       <w:r>
         <w:rPr>
@@ -100,7 +925,19 @@
         <w:rPr>
           <w:rFonts w:ascii="Times New Roman" w:hAnsi="Times New Roman"/>
         </w:rPr>
-        <w:t xml:space="preserve"> You can vis the Training Center at </w:t>
+        <w:t xml:space="preserve"> You can vis</w:t>
+      </w:r>
+      <w:r>
+        <w:rPr>
+          <w:rFonts w:ascii="Times New Roman" w:hAnsi="Times New Roman"/>
+        </w:rPr>
+        <w:t>it</w:t>
+      </w:r>
+      <w:r>
+        <w:rPr>
+          <w:rFonts w:ascii="Times New Roman" w:hAnsi="Times New Roman"/>
+        </w:rPr>
+        <w:t xml:space="preserve"> the Training Center at </w:t>
       </w:r>
       <w:hyperlink r:id="rId5" w:history="1">
         <w:r>
@@ -132,9 +969,11 @@
       <w:pPr>
         <w:pStyle w:val="Heading1"/>
       </w:pPr>
+      <w:bookmarkStart w:id="1" w:name="_Toc199674860"/>
       <w:r>
         <w:t>Effective Troubleshooting Techniques</w:t>
       </w:r>
+      <w:bookmarkEnd w:id="1"/>
     </w:p>
     <w:p>
       <w:pPr>
@@ -152,7 +991,7 @@
         <w:rPr>
           <w:rFonts w:ascii="Times New Roman" w:hAnsi="Times New Roman"/>
         </w:rPr>
-        <w:t>The first step before attempting to resolve any issues is to determine the nature of the problem. For example:</w:t>
+        <w:t>The first step before attempting to resolve any issue is to determine the nature of the problem. For example:</w:t>
       </w:r>
     </w:p>
     <w:p>
@@ -188,6 +1027,7 @@
         <w:rPr>
           <w:rFonts w:ascii="Times New Roman" w:hAnsi="Times New Roman"/>
         </w:rPr>
+        <w:lastRenderedPageBreak/>
         <w:t>JAWS doesn’t properly read a certain element on a webpage or in a document. Th</w:t>
       </w:r>
       <w:r>
@@ -207,7 +1047,7 @@
         <w:rPr>
           <w:rFonts w:ascii="Times New Roman" w:hAnsi="Times New Roman"/>
         </w:rPr>
-        <w:t>Being able to isolate the issue is vital, and it will help you determine the next steps. To illustrate this, you would not immediately start uninstalling your JAWS software simply because it stopped announcing heading levels</w:t>
+        <w:t>Being able to isolate the issue is vital, and it will help you determine the next steps. To illustrate this, you would not immediately start uninstalling JAWS simply because it stopped announcing heading levels</w:t>
       </w:r>
       <w:r>
         <w:rPr>
@@ -245,17 +1085,52 @@
         <w:rPr>
           <w:rFonts w:ascii="Times New Roman" w:hAnsi="Times New Roman"/>
         </w:rPr>
-        <w:t>Instead, the best step would be to check your settings to see if a change may have caused the sudden issue. By understanding the nature of the issue and then using logical troubleshooting steps, you will not only save time because you can fix the issue right away, but it also might save you more trouble down the road. Let’s go over some general fixes.</w:t>
+        <w:t>Instead, the best step would be to check your settings to see if a change may have caused the sudden issue. By understanding the nature of the issue and using logical troubleshooting steps, you will not only save time because you can fix the issue right away, but it also might save you more trouble down the road. Let’s go over some general fixes.</w:t>
+      </w:r>
+      <w:r>
+        <w:rPr>
+          <w:rFonts w:ascii="Times New Roman" w:hAnsi="Times New Roman"/>
+        </w:rPr>
+        <w:t xml:space="preserve"> Before trying these solutions, verify that you are running the latest JAWS version. Press </w:t>
+      </w:r>
+      <w:r>
+        <w:rPr>
+          <w:rFonts w:ascii="Times New Roman" w:hAnsi="Times New Roman"/>
+          <w:b/>
+          <w:bCs/>
+        </w:rPr>
+        <w:t>Insert + J</w:t>
+      </w:r>
+      <w:r>
+        <w:rPr>
+          <w:rFonts w:ascii="Times New Roman" w:hAnsi="Times New Roman"/>
+        </w:rPr>
+        <w:t xml:space="preserve">, followed by </w:t>
+      </w:r>
+      <w:r>
+        <w:rPr>
+          <w:rFonts w:ascii="Times New Roman" w:hAnsi="Times New Roman"/>
+          <w:b/>
+          <w:bCs/>
+        </w:rPr>
+        <w:t>Alt + H</w:t>
+      </w:r>
+      <w:r>
+        <w:rPr>
+          <w:rFonts w:ascii="Times New Roman" w:hAnsi="Times New Roman"/>
+        </w:rPr>
+        <w:t>, then up arrow to “Check for updates.”</w:t>
       </w:r>
     </w:p>
     <w:p>
       <w:pPr>
         <w:pStyle w:val="Heading1"/>
       </w:pPr>
-      <w:r>
-        <w:lastRenderedPageBreak/>
+      <w:bookmarkStart w:id="2" w:name="_Toc199674861"/>
+      <w:r>
         <w:t>General JAWS Troubleshooting</w:t>
       </w:r>
+      <w:bookmarkEnd w:id="2"/>
     </w:p>
     <w:p>
       <w:pPr>
@@ -279,7 +1154,19 @@
         <w:rPr>
           <w:rFonts w:ascii="Times New Roman" w:hAnsi="Times New Roman"/>
         </w:rPr>
-        <w:t xml:space="preserve"> navigate certain windows like your Outlook inbox completely, or seems to </w:t>
+        <w:t xml:space="preserve"> navigate certain windows like </w:t>
+      </w:r>
+      <w:r>
+        <w:rPr>
+          <w:rFonts w:ascii="Times New Roman" w:hAnsi="Times New Roman"/>
+        </w:rPr>
+        <w:t xml:space="preserve">the </w:t>
+      </w:r>
+      <w:r>
+        <w:rPr>
+          <w:rFonts w:ascii="Times New Roman" w:hAnsi="Times New Roman"/>
+        </w:rPr>
+        <w:t xml:space="preserve">Outlook inbox completely, or seems to </w:t>
       </w:r>
       <w:r>
         <w:rPr>
@@ -297,38 +1184,52 @@
         <w:rPr>
           <w:rFonts w:ascii="Times New Roman" w:hAnsi="Times New Roman"/>
         </w:rPr>
+        <w:t xml:space="preserve">other </w:t>
+      </w:r>
+      <w:r>
+        <w:rPr>
+          <w:rFonts w:ascii="Times New Roman" w:hAnsi="Times New Roman"/>
+        </w:rPr>
         <w:t>strange behavior, you can try the following:</w:t>
       </w:r>
     </w:p>
     <w:p>
       <w:pPr>
-        <w:pStyle w:val="ListParagraph"/>
+        <w:pStyle w:val="Heading2"/>
         <w:numPr>
           <w:ilvl w:val="0"/>
-          <w:numId w:val="2"/>
+          <w:numId w:val="5"/>
         </w:numPr>
-        <w:rPr>
-          <w:rFonts w:ascii="Times New Roman" w:hAnsi="Times New Roman"/>
-        </w:rPr>
-      </w:pPr>
-      <w:r>
-        <w:rPr>
-          <w:rFonts w:ascii="Times New Roman" w:hAnsi="Times New Roman"/>
-        </w:rPr>
+      </w:pPr>
+      <w:bookmarkStart w:id="3" w:name="_Toc199674862"/>
+      <w:r>
         <w:t>Make sure the window is maximized.</w:t>
       </w:r>
-    </w:p>
-    <w:p>
-      <w:pPr>
-        <w:rPr>
-          <w:rFonts w:ascii="Times New Roman" w:hAnsi="Times New Roman"/>
-        </w:rPr>
-      </w:pPr>
-      <w:r>
-        <w:rPr>
-          <w:rFonts w:ascii="Times New Roman" w:hAnsi="Times New Roman"/>
-        </w:rPr>
-        <w:t xml:space="preserve">Sometimes, if your program window isn’t fully maximized, JAWS may not be able to properly read the page. For example, users of Microsoft Office Outlook may experience an issue where all of the emails in a folder may appear missing. Try maximizing the Outlook window with </w:t>
+      <w:bookmarkEnd w:id="3"/>
+    </w:p>
+    <w:p>
+      <w:pPr>
+        <w:rPr>
+          <w:rFonts w:ascii="Times New Roman" w:hAnsi="Times New Roman"/>
+        </w:rPr>
+      </w:pPr>
+      <w:r>
+        <w:rPr>
+          <w:rFonts w:ascii="Times New Roman" w:hAnsi="Times New Roman"/>
+        </w:rPr>
+        <w:t xml:space="preserve">Sometimes, if </w:t>
+      </w:r>
+      <w:r>
+        <w:rPr>
+          <w:rFonts w:ascii="Times New Roman" w:hAnsi="Times New Roman"/>
+        </w:rPr>
+        <w:t>the</w:t>
+      </w:r>
+      <w:r>
+        <w:rPr>
+          <w:rFonts w:ascii="Times New Roman" w:hAnsi="Times New Roman"/>
+        </w:rPr>
+        <w:t xml:space="preserve"> program window isn’t fully maximized, JAWS may not be able to properly read the page. For example, users of Microsoft Office Outlook may experience an issue where all of the emails in a folder may appear missing. Try maximizing the window with </w:t>
       </w:r>
       <w:r>
         <w:rPr>
@@ -344,24 +1245,64 @@
         </w:rPr>
         <w:t>, and your issue may be resolved.</w:t>
       </w:r>
-    </w:p>
-    <w:p>
-      <w:pPr>
-        <w:pStyle w:val="ListParagraph"/>
+      <w:r>
+        <w:rPr>
+          <w:rFonts w:ascii="Times New Roman" w:hAnsi="Times New Roman"/>
+        </w:rPr>
+        <w:t xml:space="preserve"> You can also press </w:t>
+      </w:r>
+      <w:r>
+        <w:rPr>
+          <w:rFonts w:ascii="Times New Roman" w:hAnsi="Times New Roman"/>
+          <w:b/>
+          <w:bCs/>
+        </w:rPr>
+        <w:t xml:space="preserve">Alt + </w:t>
+      </w:r>
+      <w:r>
+        <w:rPr>
+          <w:rFonts w:ascii="Times New Roman" w:hAnsi="Times New Roman"/>
+          <w:b/>
+          <w:bCs/>
+        </w:rPr>
+        <w:t>s</w:t>
+      </w:r>
+      <w:r>
+        <w:rPr>
+          <w:rFonts w:ascii="Times New Roman" w:hAnsi="Times New Roman"/>
+          <w:b/>
+          <w:bCs/>
+        </w:rPr>
+        <w:t>pace</w:t>
+      </w:r>
+      <w:r>
+        <w:rPr>
+          <w:rFonts w:ascii="Times New Roman" w:hAnsi="Times New Roman"/>
+          <w:b/>
+          <w:bCs/>
+        </w:rPr>
+        <w:t>bar</w:t>
+      </w:r>
+      <w:r>
+        <w:rPr>
+          <w:rFonts w:ascii="Times New Roman" w:hAnsi="Times New Roman"/>
+        </w:rPr>
+        <w:t>, followed by X on your keyboard to access the System menu and the Maximize option.</w:t>
+      </w:r>
+    </w:p>
+    <w:p>
+      <w:pPr>
+        <w:pStyle w:val="Heading2"/>
         <w:numPr>
           <w:ilvl w:val="0"/>
-          <w:numId w:val="2"/>
+          <w:numId w:val="5"/>
         </w:numPr>
-        <w:rPr>
-          <w:rFonts w:ascii="Times New Roman" w:hAnsi="Times New Roman"/>
-        </w:rPr>
-      </w:pPr>
-      <w:r>
-        <w:rPr>
-          <w:rFonts w:ascii="Times New Roman" w:hAnsi="Times New Roman"/>
-        </w:rPr>
+      </w:pPr>
+      <w:bookmarkStart w:id="4" w:name="_Toc199674863"/>
+      <w:r>
         <w:t>Use the default mode option.</w:t>
       </w:r>
+      <w:bookmarkEnd w:id="4"/>
     </w:p>
     <w:p>
       <w:pPr>
@@ -422,21 +1363,18 @@
     </w:p>
     <w:p>
       <w:pPr>
-        <w:pStyle w:val="ListParagraph"/>
+        <w:pStyle w:val="Heading2"/>
         <w:numPr>
           <w:ilvl w:val="0"/>
-          <w:numId w:val="2"/>
+          <w:numId w:val="5"/>
         </w:numPr>
-        <w:rPr>
-          <w:rFonts w:ascii="Times New Roman" w:hAnsi="Times New Roman"/>
-        </w:rPr>
-      </w:pPr>
-      <w:r>
-        <w:rPr>
-          <w:rFonts w:ascii="Times New Roman" w:hAnsi="Times New Roman"/>
-        </w:rPr>
+      </w:pPr>
+      <w:bookmarkStart w:id="5" w:name="_Toc199674864"/>
+      <w:r>
+        <w:lastRenderedPageBreak/>
         <w:t>Use the default switch.</w:t>
       </w:r>
+      <w:bookmarkEnd w:id="5"/>
     </w:p>
     <w:p>
       <w:pPr>
@@ -498,7 +1436,31 @@
         <w:rPr>
           <w:rFonts w:ascii="Times New Roman" w:hAnsi="Times New Roman"/>
         </w:rPr>
-        <w:t>Type “jaws” and the version number. For example, if you’re running JAWS 2025, you’d type “jaws2025” without quotes.</w:t>
+        <w:t xml:space="preserve">Type “jaws” and the version number. For example, if you </w:t>
+      </w:r>
+      <w:r>
+        <w:rPr>
+          <w:rFonts w:ascii="Times New Roman" w:hAnsi="Times New Roman"/>
+        </w:rPr>
+        <w:t xml:space="preserve">are </w:t>
+      </w:r>
+      <w:r>
+        <w:rPr>
+          <w:rFonts w:ascii="Times New Roman" w:hAnsi="Times New Roman"/>
+        </w:rPr>
+        <w:t xml:space="preserve">running JAWS 2025, you </w:t>
+      </w:r>
+      <w:r>
+        <w:rPr>
+          <w:rFonts w:ascii="Times New Roman" w:hAnsi="Times New Roman"/>
+        </w:rPr>
+        <w:t xml:space="preserve">would </w:t>
+      </w:r>
+      <w:r>
+        <w:rPr>
+          <w:rFonts w:ascii="Times New Roman" w:hAnsi="Times New Roman"/>
+        </w:rPr>
+        <w:t>type “jaws2025” without quotes.</w:t>
       </w:r>
     </w:p>
     <w:p>
@@ -536,7 +1498,13 @@
         <w:rPr>
           <w:rFonts w:ascii="Times New Roman" w:hAnsi="Times New Roman"/>
         </w:rPr>
-        <w:t>, if appropriate</w:t>
+        <w:t xml:space="preserve">, if </w:t>
+      </w:r>
+      <w:r>
+        <w:rPr>
+          <w:rFonts w:ascii="Times New Roman" w:hAnsi="Times New Roman"/>
+        </w:rPr>
+        <w:t>needed</w:t>
       </w:r>
       <w:r>
         <w:rPr>
@@ -574,7 +1542,19 @@
         <w:rPr>
           <w:rFonts w:ascii="Times New Roman" w:hAnsi="Times New Roman"/>
         </w:rPr>
-        <w:t xml:space="preserve"> followed by Enter to completely exit the program. If you have disabled the prompt to unload JAWS, it will automatically exit the program. It’s recommended that you wait about ten seconds to allow JAWS to be completely unloaded from memory.</w:t>
+        <w:t xml:space="preserve"> followed by Enter to completely exit the program. If you have disabled the prompt to unload JAWS, it will automatically exit the program. It </w:t>
+      </w:r>
+      <w:r>
+        <w:rPr>
+          <w:rFonts w:ascii="Times New Roman" w:hAnsi="Times New Roman"/>
+        </w:rPr>
+        <w:t xml:space="preserve">is </w:t>
+      </w:r>
+      <w:r>
+        <w:rPr>
+          <w:rFonts w:ascii="Times New Roman" w:hAnsi="Times New Roman"/>
+        </w:rPr>
+        <w:t>recommended that you wait about ten seconds to allow JAWS to be completely unloaded from memory.</w:t>
       </w:r>
     </w:p>
     <w:p>
@@ -605,7 +1585,6 @@
         <w:rPr>
           <w:rFonts w:ascii="Times New Roman" w:hAnsi="Times New Roman"/>
         </w:rPr>
-        <w:lastRenderedPageBreak/>
         <w:t>Once the program loads, test your document, webpage, or program. Note any changes in behavior.</w:t>
       </w:r>
       <w:r>
@@ -617,21 +1596,17 @@
     </w:p>
     <w:p>
       <w:pPr>
-        <w:pStyle w:val="ListParagraph"/>
+        <w:pStyle w:val="Heading2"/>
         <w:numPr>
           <w:ilvl w:val="0"/>
-          <w:numId w:val="2"/>
+          <w:numId w:val="5"/>
         </w:numPr>
-        <w:rPr>
-          <w:rFonts w:ascii="Times New Roman" w:hAnsi="Times New Roman"/>
-        </w:rPr>
-      </w:pPr>
-      <w:r>
-        <w:rPr>
-          <w:rFonts w:ascii="Times New Roman" w:hAnsi="Times New Roman"/>
-        </w:rPr>
+      </w:pPr>
+      <w:bookmarkStart w:id="6" w:name="_Toc199674865"/>
+      <w:r>
         <w:t>Check the Manage Application Settings dialog.</w:t>
       </w:r>
+      <w:bookmarkEnd w:id="6"/>
     </w:p>
     <w:p>
       <w:pPr>
@@ -648,21 +1623,17 @@
     </w:p>
     <w:p>
       <w:pPr>
-        <w:pStyle w:val="ListParagraph"/>
+        <w:pStyle w:val="Heading2"/>
         <w:numPr>
           <w:ilvl w:val="0"/>
-          <w:numId w:val="2"/>
+          <w:numId w:val="5"/>
         </w:numPr>
-        <w:rPr>
-          <w:rFonts w:ascii="Times New Roman" w:hAnsi="Times New Roman"/>
-        </w:rPr>
-      </w:pPr>
-      <w:r>
-        <w:rPr>
-          <w:rFonts w:ascii="Times New Roman" w:hAnsi="Times New Roman"/>
-        </w:rPr>
+      </w:pPr>
+      <w:bookmarkStart w:id="7" w:name="_Toc199674866"/>
+      <w:r>
         <w:t>Test with a secondary screen reader.</w:t>
       </w:r>
+      <w:bookmarkEnd w:id="7"/>
     </w:p>
     <w:p>
       <w:pPr>
@@ -699,6 +1670,7 @@
         <w:rPr>
           <w:rFonts w:ascii="Times New Roman" w:hAnsi="Times New Roman"/>
         </w:rPr>
+        <w:lastRenderedPageBreak/>
         <w:t>To test with another screen reader, first you will need to know what you have installed on your computer. By default, all Windows 10 and 11 machines come with a built-in screen reader known as Narrator. While many blind computer users have been hesitant to use this program, Microsoft has worked to make it very similar to other screen readers that you may be used to, like JAWS.</w:t>
       </w:r>
     </w:p>
@@ -798,14 +1770,7 @@
         <w:rPr>
           <w:rFonts w:ascii="Times New Roman" w:hAnsi="Times New Roman"/>
         </w:rPr>
-        <w:t xml:space="preserve"> as a method to launch the software instead. The critical factor is to ensure that JAWS is not running. If you can replicate the </w:t>
-      </w:r>
-      <w:r>
-        <w:rPr>
-          <w:rFonts w:ascii="Times New Roman" w:hAnsi="Times New Roman"/>
-        </w:rPr>
-        <w:lastRenderedPageBreak/>
-        <w:t>behavior using a third-party program</w:t>
+        <w:t xml:space="preserve"> as a method to launch the software instead. The critical factor is to ensure that JAWS is not running. If you can replicate the behavior using a third-party program</w:t>
       </w:r>
       <w:r>
         <w:rPr>
@@ -824,9 +1789,11 @@
       <w:pPr>
         <w:pStyle w:val="Heading1"/>
       </w:pPr>
+      <w:bookmarkStart w:id="8" w:name="_Toc199674867"/>
       <w:r>
         <w:t>Advanced Troubleshooting</w:t>
       </w:r>
+      <w:bookmarkEnd w:id="8"/>
     </w:p>
     <w:p>
       <w:pPr>
@@ -899,7 +1866,144 @@
         <w:rPr>
           <w:rFonts w:ascii="Times New Roman" w:hAnsi="Times New Roman"/>
         </w:rPr>
-        <w:t>However, if JAWS is repeatedly crashing, giving errors, or otherwise not behaving as expected, it could be due to a deeper problem.</w:t>
+        <w:t xml:space="preserve">However, if JAWS is repeatedly crashing, giving errors, or otherwise not behaving as expected, it could be due to a deeper </w:t>
+      </w:r>
+      <w:r>
+        <w:rPr>
+          <w:rFonts w:ascii="Times New Roman" w:hAnsi="Times New Roman"/>
+        </w:rPr>
+        <w:lastRenderedPageBreak/>
+        <w:t>problem.</w:t>
+      </w:r>
+      <w:r>
+        <w:rPr>
+          <w:rFonts w:ascii="Times New Roman" w:hAnsi="Times New Roman"/>
+        </w:rPr>
+        <w:t xml:space="preserve"> As such, there are advanced troubleshooting options available. Further, Freedom Scientific’s Technical Support department can help you.</w:t>
+      </w:r>
+      <w:r>
+        <w:rPr>
+          <w:rFonts w:ascii="Times New Roman" w:hAnsi="Times New Roman"/>
+        </w:rPr>
+        <w:t xml:space="preserve"> You can contact Technical Support at (727) 803-8600, Monday-Friday from 8:30 AM to 7:00 PM EST. You can also send an email to </w:t>
+      </w:r>
+      <w:hyperlink r:id="rId6" w:history="1">
+        <w:r>
+          <w:rPr>
+            <w:rStyle w:val="Hyperlink"/>
+            <w:rFonts w:ascii="Times New Roman" w:hAnsi="Times New Roman"/>
+          </w:rPr>
+          <w:t>support@vispero.com</w:t>
+        </w:r>
+      </w:hyperlink>
+      <w:r>
+        <w:rPr>
+          <w:rFonts w:ascii="Times New Roman" w:hAnsi="Times New Roman"/>
+        </w:rPr>
+        <w:t>. When you contact them, be sure to have your serial number and provide as much detail as possible to the technician.</w:t>
+      </w:r>
+    </w:p>
+    <w:p>
+      <w:pPr>
+        <w:pStyle w:val="Heading1"/>
+      </w:pPr>
+      <w:bookmarkStart w:id="9" w:name="_Toc199674868"/>
+      <w:r>
+        <w:t>Conclusion</w:t>
+      </w:r>
+      <w:bookmarkEnd w:id="9"/>
+    </w:p>
+    <w:p>
+      <w:pPr>
+        <w:rPr>
+          <w:rFonts w:ascii="Times New Roman" w:hAnsi="Times New Roman"/>
+        </w:rPr>
+      </w:pPr>
+      <w:r>
+        <w:rPr>
+          <w:rFonts w:ascii="Times New Roman" w:hAnsi="Times New Roman"/>
+        </w:rPr>
+        <w:t xml:space="preserve">In today's fast-paced technological landscape, software like JAWS is continually evolving. While these updates can </w:t>
+      </w:r>
+      <w:r>
+        <w:rPr>
+          <w:rFonts w:ascii="Times New Roman" w:hAnsi="Times New Roman"/>
+        </w:rPr>
+        <w:t xml:space="preserve">improve </w:t>
+      </w:r>
+      <w:r>
+        <w:rPr>
+          <w:rFonts w:ascii="Times New Roman" w:hAnsi="Times New Roman"/>
+        </w:rPr>
+        <w:t xml:space="preserve">usability, they can sometimes introduce </w:t>
+      </w:r>
+      <w:r>
+        <w:rPr>
+          <w:rFonts w:ascii="Times New Roman" w:hAnsi="Times New Roman"/>
+        </w:rPr>
+        <w:t xml:space="preserve">new </w:t>
+      </w:r>
+      <w:r>
+        <w:rPr>
+          <w:rFonts w:ascii="Times New Roman" w:hAnsi="Times New Roman"/>
+        </w:rPr>
+        <w:t xml:space="preserve">challenges. By </w:t>
+      </w:r>
+      <w:r>
+        <w:rPr>
+          <w:rFonts w:ascii="Times New Roman" w:hAnsi="Times New Roman"/>
+        </w:rPr>
+        <w:t xml:space="preserve">following </w:t>
+      </w:r>
+      <w:r>
+        <w:rPr>
+          <w:rFonts w:ascii="Times New Roman" w:hAnsi="Times New Roman"/>
+        </w:rPr>
+        <w:t>the troubleshooting techniques outlined in this guide, you are equipped to effectively identify and resolve many common issues related to JAWS.</w:t>
+      </w:r>
+    </w:p>
+    <w:p>
+      <w:pPr>
+        <w:rPr>
+          <w:rFonts w:ascii="Times New Roman" w:hAnsi="Times New Roman"/>
+        </w:rPr>
+      </w:pPr>
+      <w:r>
+        <w:rPr>
+          <w:rFonts w:ascii="Times New Roman" w:hAnsi="Times New Roman"/>
+        </w:rPr>
+        <w:t>Remember to begin with the simplest solutions before progressing to more complex ones. Make use of built-in features, such as default mode and the Manage Application Settings dialog, to isolate problems. If you encounter persistent issues, consider reaching out for advanced support. The Freedom Scientific Technical Support team is available to assist you, and they can provide tailored solutions based on your unique situation.</w:t>
+      </w:r>
+    </w:p>
+    <w:p>
+      <w:pPr>
+        <w:rPr>
+          <w:rFonts w:ascii="Times New Roman" w:hAnsi="Times New Roman"/>
+        </w:rPr>
+      </w:pPr>
+      <w:r>
+        <w:rPr>
+          <w:rFonts w:ascii="Times New Roman" w:hAnsi="Times New Roman"/>
+        </w:rPr>
+        <w:t xml:space="preserve">Whether you're a seasoned JAWS user or just starting out, maintaining an adaptive approach to troubleshooting can empower you to navigate any software challenges. Don't </w:t>
+      </w:r>
+      <w:r>
+        <w:rPr>
+          <w:rFonts w:ascii="Times New Roman" w:hAnsi="Times New Roman"/>
+        </w:rPr>
+        <w:t xml:space="preserve">forget </w:t>
+      </w:r>
+      <w:r>
+        <w:rPr>
+          <w:rFonts w:ascii="Times New Roman" w:hAnsi="Times New Roman"/>
+        </w:rPr>
+        <w:t>to consult the official documentation and training resources provided by the Vispero Training Team for further guidance. Technology may change, but with the right tools and support, your ability to utilize JAWS effectively can remain strong</w:t>
+      </w:r>
+      <w:r>
+        <w:rPr>
+          <w:rFonts w:ascii="Times New Roman" w:hAnsi="Times New Roman"/>
+        </w:rPr>
+        <w:t>.</w:t>
       </w:r>
     </w:p>
     <w:sectPr>
@@ -915,6 +2019,95 @@
 <file path=word/numbering.xml><?xml version="1.0" encoding="utf-8"?>
 <w:numbering xmlns:wpc="http://schemas.microsoft.com/office/word/2010/wordprocessingCanvas" xmlns:cx="http://schemas.microsoft.com/office/drawing/2014/chartex" xmlns:cx1="http://schemas.microsoft.com/office/drawing/2015/9/8/chartex" xmlns:cx2="http://schemas.microsoft.com/office/drawing/2015/10/21/chartex" xmlns:cx3="http://schemas.microsoft.com/office/drawing/2016/5/9/chartex" xmlns:cx4="http://schemas.microsoft.com/office/drawing/2016/5/10/chartex" xmlns:cx5="http://schemas.microsoft.com/office/drawing/2016/5/11/chartex" xmlns:cx6="http://schemas.microsoft.com/office/drawing/2016/5/12/chartex" xmlns:cx7="http://schemas.microsoft.com/office/drawing/2016/5/13/chartex" xmlns:cx8="http://schemas.microsoft.com/office/drawing/2016/5/14/chartex" xmlns:mc="http://schemas.openxmlformats.org/markup-compatibility/2006" xmlns:aink="http://schemas.microsoft.com/office/drawing/2016/ink" xmlns:am3d="http://schemas.microsoft.com/office/drawing/2017/model3d" xmlns:o="urn:schemas-microsoft-com:office:office" xmlns:oel="http://schemas.microsoft.com/office/2019/extlst" xmlns:r="http://schemas.openxmlformats.org/officeDocument/2006/relationships" xmlns:m="http://schemas.openxmlformats.org/officeDocument/2006/math" xmlns:v="urn:schemas-microsoft-com:vml" xmlns:wp14="http://schemas.microsoft.com/office/word/2010/wordprocessingDrawing" xmlns:wp="http://schemas.openxmlformats.org/drawingml/2006/wordprocessingDrawing" xmlns:w10="urn:schemas-microsoft-com:office:word" xmlns:w="http://schemas.openxmlformats.org/wordprocessingml/2006/main" xmlns:w14="http://schemas.microsoft.com/office/word/2010/wordml" xmlns:w15="http://schemas.microsoft.com/office/word/2012/wordml" xmlns:w16cex="http://schemas.microsoft.com/office/word/2018/wordml/cex" xmlns:w16cid="http://schemas.microsoft.com/office/word/2016/wordml/cid" xmlns:w16="http://schemas.microsoft.com/office/word/2018/wordml" xmlns:w16du="http://schemas.microsoft.com/office/word/2023/wordml/word16du" xmlns:w16sdtdh="http://schemas.microsoft.com/office/word/2020/wordml/sdtdatahash" xmlns:w16sdtfl="http://schemas.microsoft.com/office/word/2024/wordml/sdtformatlock" xmlns:w16se="http://schemas.microsoft.com/office/word/2015/wordml/symex" xmlns:wpg="http://schemas.microsoft.com/office/word/2010/wordprocessingGroup" xmlns:wpi="http://schemas.microsoft.com/office/word/2010/wordprocessingInk" xmlns:wne="http://schemas.microsoft.com/office/word/2006/wordml" xmlns:wps="http://schemas.microsoft.com/office/word/2010/wordprocessingShape" mc:Ignorable="w14 w15 w16se w16cid w16 w16cex w16sdtdh w16sdtfl w16du wp14">
   <w:abstractNum w:abstractNumId="0" w15:restartNumberingAfterBreak="0">
+    <w:nsid w:val="13F01315"/>
+    <w:multiLevelType w:val="hybridMultilevel"/>
+    <w:tmpl w:val="F90A9000"/>
+    <w:lvl w:ilvl="0" w:tplc="0409000F">
+      <w:start w:val="1"/>
+      <w:numFmt w:val="decimal"/>
+      <w:lvlText w:val="%1."/>
+      <w:lvlJc w:val="left"/>
+      <w:pPr>
+        <w:ind w:left="720" w:hanging="360"/>
+      </w:pPr>
+      <w:rPr>
+        <w:rFonts w:hint="default"/>
+      </w:rPr>
+    </w:lvl>
+    <w:lvl w:ilvl="1" w:tplc="04090019" w:tentative="1">
+      <w:start w:val="1"/>
+      <w:numFmt w:val="lowerLetter"/>
+      <w:lvlText w:val="%2."/>
+      <w:lvlJc w:val="left"/>
+      <w:pPr>
+        <w:ind w:left="1440" w:hanging="360"/>
+      </w:pPr>
+    </w:lvl>
+    <w:lvl w:ilvl="2" w:tplc="0409001B" w:tentative="1">
+      <w:start w:val="1"/>
+      <w:numFmt w:val="lowerRoman"/>
+      <w:lvlText w:val="%3."/>
+      <w:lvlJc w:val="right"/>
+      <w:pPr>
+        <w:ind w:left="2160" w:hanging="180"/>
+      </w:pPr>
+    </w:lvl>
+    <w:lvl w:ilvl="3" w:tplc="0409000F" w:tentative="1">
+      <w:start w:val="1"/>
+      <w:numFmt w:val="decimal"/>
+      <w:lvlText w:val="%4."/>
+      <w:lvlJc w:val="left"/>
+      <w:pPr>
+        <w:ind w:left="2880" w:hanging="360"/>
+      </w:pPr>
+    </w:lvl>
+    <w:lvl w:ilvl="4" w:tplc="04090019" w:tentative="1">
+      <w:start w:val="1"/>
+      <w:numFmt w:val="lowerLetter"/>
+      <w:lvlText w:val="%5."/>
+      <w:lvlJc w:val="left"/>
+      <w:pPr>
+        <w:ind w:left="3600" w:hanging="360"/>
+      </w:pPr>
+    </w:lvl>
+    <w:lvl w:ilvl="5" w:tplc="0409001B" w:tentative="1">
+      <w:start w:val="1"/>
+      <w:numFmt w:val="lowerRoman"/>
+      <w:lvlText w:val="%6."/>
+      <w:lvlJc w:val="right"/>
+      <w:pPr>
+        <w:ind w:left="4320" w:hanging="180"/>
+      </w:pPr>
+    </w:lvl>
+    <w:lvl w:ilvl="6" w:tplc="0409000F" w:tentative="1">
+      <w:start w:val="1"/>
+      <w:numFmt w:val="decimal"/>
+      <w:lvlText w:val="%7."/>
+      <w:lvlJc w:val="left"/>
+      <w:pPr>
+        <w:ind w:left="5040" w:hanging="360"/>
+      </w:pPr>
+    </w:lvl>
+    <w:lvl w:ilvl="7" w:tplc="04090019" w:tentative="1">
+      <w:start w:val="1"/>
+      <w:numFmt w:val="lowerLetter"/>
+      <w:lvlText w:val="%8."/>
+      <w:lvlJc w:val="left"/>
+      <w:pPr>
+        <w:ind w:left="5760" w:hanging="360"/>
+      </w:pPr>
+    </w:lvl>
+    <w:lvl w:ilvl="8" w:tplc="0409001B" w:tentative="1">
+      <w:start w:val="1"/>
+      <w:numFmt w:val="lowerRoman"/>
+      <w:lvlText w:val="%9."/>
+      <w:lvlJc w:val="right"/>
+      <w:pPr>
+        <w:ind w:left="6480" w:hanging="180"/>
+      </w:pPr>
+    </w:lvl>
+  </w:abstractNum>
+  <w:abstractNum w:abstractNumId="1" w15:restartNumberingAfterBreak="0">
     <w:nsid w:val="3A6151C2"/>
     <w:multiLevelType w:val="hybridMultilevel"/>
     <w:tmpl w:val="97122060"/>
@@ -1027,7 +2220,7 @@
       </w:rPr>
     </w:lvl>
   </w:abstractNum>
-  <w:abstractNum w:abstractNumId="1" w15:restartNumberingAfterBreak="0">
+  <w:abstractNum w:abstractNumId="2" w15:restartNumberingAfterBreak="0">
     <w:nsid w:val="41355253"/>
     <w:multiLevelType w:val="hybridMultilevel"/>
     <w:tmpl w:val="08E6CBF0"/>
@@ -1116,7 +2309,7 @@
       </w:pPr>
     </w:lvl>
   </w:abstractNum>
-  <w:abstractNum w:abstractNumId="2" w15:restartNumberingAfterBreak="0">
+  <w:abstractNum w:abstractNumId="3" w15:restartNumberingAfterBreak="0">
     <w:nsid w:val="432652CD"/>
     <w:multiLevelType w:val="hybridMultilevel"/>
     <w:tmpl w:val="E8B05B80"/>
@@ -1205,7 +2398,7 @@
       </w:pPr>
     </w:lvl>
   </w:abstractNum>
-  <w:abstractNum w:abstractNumId="3" w15:restartNumberingAfterBreak="0">
+  <w:abstractNum w:abstractNumId="4" w15:restartNumberingAfterBreak="0">
     <w:nsid w:val="5F7B414D"/>
     <w:multiLevelType w:val="hybridMultilevel"/>
     <w:tmpl w:val="29B08FBE"/>
@@ -1295,16 +2488,19 @@
     </w:lvl>
   </w:abstractNum>
   <w:num w:numId="1" w16cid:durableId="98962093">
-    <w:abstractNumId w:val="0"/>
+    <w:abstractNumId w:val="1"/>
   </w:num>
   <w:num w:numId="2" w16cid:durableId="1450513255">
-    <w:abstractNumId w:val="1"/>
+    <w:abstractNumId w:val="2"/>
   </w:num>
   <w:num w:numId="3" w16cid:durableId="855734224">
+    <w:abstractNumId w:val="4"/>
+  </w:num>
+  <w:num w:numId="4" w16cid:durableId="1613123358">
     <w:abstractNumId w:val="3"/>
   </w:num>
-  <w:num w:numId="4" w16cid:durableId="1613123358">
-    <w:abstractNumId w:val="2"/>
+  <w:num w:numId="5" w16cid:durableId="1313871335">
+    <w:abstractNumId w:val="0"/>
   </w:num>
 </w:numbering>
 </file>
@@ -1737,7 +2933,6 @@
     <w:next w:val="Normal"/>
     <w:link w:val="Heading2Char"/>
     <w:uiPriority w:val="9"/>
-    <w:semiHidden/>
     <w:unhideWhenUsed/>
     <w:qFormat/>
     <w:rsid w:val="00A81966"/>
@@ -1912,7 +3107,6 @@
   <w:style w:type="character" w:default="1" w:styleId="DefaultParagraphFont">
     <w:name w:val="Default Paragraph Font"/>
     <w:uiPriority w:val="1"/>
-    <w:semiHidden/>
     <w:unhideWhenUsed/>
   </w:style>
   <w:style w:type="table" w:default="1" w:styleId="TableNormal">
@@ -1954,7 +3148,6 @@
     <w:basedOn w:val="DefaultParagraphFont"/>
     <w:link w:val="Heading2"/>
     <w:uiPriority w:val="9"/>
-    <w:semiHidden/>
     <w:rsid w:val="00A81966"/>
     <w:rPr>
       <w:rFonts w:asciiTheme="majorHAnsi" w:eastAsiaTheme="majorEastAsia" w:hAnsiTheme="majorHAnsi" w:cstheme="majorBidi"/>
@@ -2248,6 +3441,50 @@
       <w:color w:val="605E5C"/>
       <w:shd w:val="clear" w:color="auto" w:fill="E1DFDD"/>
     </w:rPr>
+  </w:style>
+  <w:style w:type="paragraph" w:styleId="TOCHeading">
+    <w:name w:val="TOC Heading"/>
+    <w:basedOn w:val="Heading1"/>
+    <w:next w:val="Normal"/>
+    <w:uiPriority w:val="39"/>
+    <w:unhideWhenUsed/>
+    <w:qFormat/>
+    <w:rsid w:val="0007718E"/>
+    <w:pPr>
+      <w:spacing w:before="240" w:after="0" w:line="259" w:lineRule="auto"/>
+      <w:outlineLvl w:val="9"/>
+    </w:pPr>
+    <w:rPr>
+      <w:kern w:val="0"/>
+      <w:sz w:val="32"/>
+      <w:szCs w:val="32"/>
+      <w14:ligatures w14:val="none"/>
+    </w:rPr>
+  </w:style>
+  <w:style w:type="paragraph" w:styleId="TOC1">
+    <w:name w:val="toc 1"/>
+    <w:basedOn w:val="Normal"/>
+    <w:next w:val="Normal"/>
+    <w:autoRedefine/>
+    <w:uiPriority w:val="39"/>
+    <w:unhideWhenUsed/>
+    <w:rsid w:val="0007718E"/>
+    <w:pPr>
+      <w:spacing w:after="100"/>
+    </w:pPr>
+  </w:style>
+  <w:style w:type="paragraph" w:styleId="TOC2">
+    <w:name w:val="toc 2"/>
+    <w:basedOn w:val="Normal"/>
+    <w:next w:val="Normal"/>
+    <w:autoRedefine/>
+    <w:uiPriority w:val="39"/>
+    <w:unhideWhenUsed/>
+    <w:rsid w:val="0007718E"/>
+    <w:pPr>
+      <w:spacing w:after="100"/>
+      <w:ind w:left="240"/>
+    </w:pPr>
   </w:style>
 </w:styles>
 </file>

</xml_diff>